<commit_message>
Updated CL to require github username and added clarification to patent claims on works only exisiting at time of CL signage.
</commit_message>
<xml_diff>
--- a/licenses/cl/Numenta-Contributor-License.docx
+++ b/licenses/cl/Numenta-Contributor-License.docx
@@ -31,17 +31,74 @@
           <w:szCs w:val="28"/>
         </w:rPr>
       </w:pPr>
+      <w:r>
+        <w:rPr>
+          <w:rFonts w:ascii="Century Gothic" w:eastAsia="Times New Roman" w:hAnsi="Century Gothic" w:cs="Courier New"/>
+          <w:color w:val="000000"/>
+          <w:sz w:val="28"/>
+          <w:szCs w:val="28"/>
+        </w:rPr>
+        <w:t>Numenta, Inc.</w:t>
+      </w:r>
+    </w:p>
+    <w:p>
+      <w:pPr>
+        <w:tabs>
+          <w:tab w:val="left" w:pos="916"/>
+          <w:tab w:val="left" w:pos="1832"/>
+          <w:tab w:val="left" w:pos="2748"/>
+          <w:tab w:val="left" w:pos="3664"/>
+          <w:tab w:val="left" w:pos="4580"/>
+          <w:tab w:val="left" w:pos="5496"/>
+          <w:tab w:val="left" w:pos="6412"/>
+          <w:tab w:val="left" w:pos="7328"/>
+          <w:tab w:val="left" w:pos="8244"/>
+          <w:tab w:val="left" w:pos="9160"/>
+          <w:tab w:val="left" w:pos="10076"/>
+          <w:tab w:val="left" w:pos="10992"/>
+          <w:tab w:val="left" w:pos="11908"/>
+          <w:tab w:val="left" w:pos="12824"/>
+          <w:tab w:val="left" w:pos="13740"/>
+          <w:tab w:val="left" w:pos="14656"/>
+        </w:tabs>
+        <w:spacing w:after="0" w:line="240" w:lineRule="auto"/>
+        <w:jc w:val="center"/>
+        <w:rPr>
+          <w:rFonts w:ascii="Century Gothic" w:eastAsia="Times New Roman" w:hAnsi="Century Gothic" w:cs="Courier New"/>
+          <w:color w:val="000000"/>
+          <w:sz w:val="20"/>
+          <w:szCs w:val="20"/>
+        </w:rPr>
+      </w:pPr>
+      <w:r>
+        <w:rPr>
+          <w:rFonts w:ascii="Century Gothic" w:eastAsia="Times New Roman" w:hAnsi="Century Gothic" w:cs="Courier New"/>
+          <w:color w:val="000000"/>
+          <w:sz w:val="20"/>
+          <w:szCs w:val="20"/>
+        </w:rPr>
+        <w:t>Contributor License ("</w:t>
+      </w:r>
+      <w:r>
+        <w:rPr>
+          <w:rFonts w:ascii="Century Gothic" w:eastAsia="Times New Roman" w:hAnsi="Century Gothic" w:cs="Courier New"/>
+          <w:color w:val="000000"/>
+          <w:sz w:val="20"/>
+          <w:szCs w:val="20"/>
+        </w:rPr>
+        <w:t>CL</w:t>
+      </w:r>
+      <w:r>
+        <w:rPr>
+          <w:rFonts w:ascii="Century Gothic" w:eastAsia="Times New Roman" w:hAnsi="Century Gothic" w:cs="Courier New"/>
+          <w:color w:val="000000"/>
+          <w:sz w:val="20"/>
+          <w:szCs w:val="20"/>
+        </w:rPr>
+        <w:t>") V1.1</w:t>
+      </w:r>
       <w:bookmarkStart w:id="0" w:name="_GoBack"/>
       <w:bookmarkEnd w:id="0"/>
-      <w:r>
-        <w:rPr>
-          <w:rFonts w:ascii="Century Gothic" w:eastAsia="Times New Roman" w:hAnsi="Century Gothic" w:cs="Courier New"/>
-          <w:color w:val="000000"/>
-          <w:sz w:val="28"/>
-          <w:szCs w:val="28"/>
-        </w:rPr>
-        <w:t>Numenta, Inc.</w:t>
-      </w:r>
     </w:p>
     <w:p>
       <w:pPr>
@@ -79,63 +136,6 @@
           <w:sz w:val="20"/>
           <w:szCs w:val="20"/>
         </w:rPr>
-        <w:t>Contributor License ("</w:t>
-      </w:r>
-      <w:r>
-        <w:rPr>
-          <w:rFonts w:ascii="Century Gothic" w:eastAsia="Times New Roman" w:hAnsi="Century Gothic" w:cs="Courier New"/>
-          <w:color w:val="000000"/>
-          <w:sz w:val="20"/>
-          <w:szCs w:val="20"/>
-        </w:rPr>
-        <w:t>CL</w:t>
-      </w:r>
-      <w:r>
-        <w:rPr>
-          <w:rFonts w:ascii="Century Gothic" w:eastAsia="Times New Roman" w:hAnsi="Century Gothic" w:cs="Courier New"/>
-          <w:color w:val="000000"/>
-          <w:sz w:val="20"/>
-          <w:szCs w:val="20"/>
-        </w:rPr>
-        <w:t>") V1.0</w:t>
-      </w:r>
-    </w:p>
-    <w:p>
-      <w:pPr>
-        <w:tabs>
-          <w:tab w:val="left" w:pos="916"/>
-          <w:tab w:val="left" w:pos="1832"/>
-          <w:tab w:val="left" w:pos="2748"/>
-          <w:tab w:val="left" w:pos="3664"/>
-          <w:tab w:val="left" w:pos="4580"/>
-          <w:tab w:val="left" w:pos="5496"/>
-          <w:tab w:val="left" w:pos="6412"/>
-          <w:tab w:val="left" w:pos="7328"/>
-          <w:tab w:val="left" w:pos="8244"/>
-          <w:tab w:val="left" w:pos="9160"/>
-          <w:tab w:val="left" w:pos="10076"/>
-          <w:tab w:val="left" w:pos="10992"/>
-          <w:tab w:val="left" w:pos="11908"/>
-          <w:tab w:val="left" w:pos="12824"/>
-          <w:tab w:val="left" w:pos="13740"/>
-          <w:tab w:val="left" w:pos="14656"/>
-        </w:tabs>
-        <w:spacing w:after="0" w:line="240" w:lineRule="auto"/>
-        <w:jc w:val="center"/>
-        <w:rPr>
-          <w:rFonts w:ascii="Century Gothic" w:eastAsia="Times New Roman" w:hAnsi="Century Gothic" w:cs="Courier New"/>
-          <w:color w:val="000000"/>
-          <w:sz w:val="20"/>
-          <w:szCs w:val="20"/>
-        </w:rPr>
-      </w:pPr>
-      <w:r>
-        <w:rPr>
-          <w:rFonts w:ascii="Century Gothic" w:eastAsia="Times New Roman" w:hAnsi="Century Gothic" w:cs="Courier New"/>
-          <w:color w:val="000000"/>
-          <w:sz w:val="20"/>
-          <w:szCs w:val="20"/>
-        </w:rPr>
         <w:t>http://numenta.org/licenses/</w:t>
       </w:r>
     </w:p>
@@ -214,25 +214,14 @@
         </w:rPr>
         <w:t xml:space="preserve">  </w:t>
       </w:r>
-      <w:proofErr w:type="gramStart"/>
-      <w:r>
-        <w:rPr>
-          <w:rFonts w:ascii="Century Gothic" w:eastAsia="Times New Roman" w:hAnsi="Century Gothic" w:cs="Courier New"/>
-          <w:color w:val="000000"/>
-          <w:sz w:val="20"/>
-          <w:szCs w:val="20"/>
-        </w:rPr>
-        <w:t>("Numenta").</w:t>
-      </w:r>
-      <w:proofErr w:type="gramEnd"/>
-      <w:r>
-        <w:rPr>
-          <w:rFonts w:ascii="Century Gothic" w:eastAsia="Times New Roman" w:hAnsi="Century Gothic" w:cs="Courier New"/>
-          <w:color w:val="000000"/>
-          <w:sz w:val="20"/>
-          <w:szCs w:val="20"/>
-        </w:rPr>
-        <w:t xml:space="preserve"> Numenta is very interested in receiving Your Contribution</w:t>
+      <w:r>
+        <w:rPr>
+          <w:rFonts w:ascii="Century Gothic" w:eastAsia="Times New Roman" w:hAnsi="Century Gothic" w:cs="Courier New"/>
+          <w:color w:val="000000"/>
+          <w:sz w:val="20"/>
+          <w:szCs w:val="20"/>
+        </w:rPr>
+        <w:t>("Numenta"). Numenta is very interested in receiving Your Contribution</w:t>
       </w:r>
       <w:r>
         <w:rPr>
@@ -822,94 +811,128 @@
           <w:sz w:val="20"/>
           <w:szCs w:val="20"/>
         </w:rPr>
-        <w:t xml:space="preserve">  Full name: ______________________________________________________</w:t>
-      </w:r>
-    </w:p>
-    <w:p>
-      <w:pPr>
-        <w:tabs>
-          <w:tab w:val="left" w:pos="916"/>
-          <w:tab w:val="left" w:pos="1832"/>
-          <w:tab w:val="left" w:pos="2748"/>
-          <w:tab w:val="left" w:pos="3664"/>
-          <w:tab w:val="left" w:pos="4580"/>
-          <w:tab w:val="left" w:pos="5496"/>
-          <w:tab w:val="left" w:pos="6412"/>
-          <w:tab w:val="left" w:pos="7328"/>
-          <w:tab w:val="left" w:pos="8244"/>
-          <w:tab w:val="left" w:pos="9160"/>
-          <w:tab w:val="left" w:pos="10076"/>
-          <w:tab w:val="left" w:pos="10992"/>
-          <w:tab w:val="left" w:pos="11908"/>
-          <w:tab w:val="left" w:pos="12824"/>
-          <w:tab w:val="left" w:pos="13740"/>
-          <w:tab w:val="left" w:pos="14656"/>
-        </w:tabs>
-        <w:spacing w:after="0" w:line="240" w:lineRule="auto"/>
-        <w:rPr>
-          <w:rFonts w:ascii="Century Gothic" w:eastAsia="Times New Roman" w:hAnsi="Century Gothic" w:cs="Courier New"/>
-          <w:color w:val="000000"/>
-          <w:sz w:val="20"/>
-          <w:szCs w:val="20"/>
-        </w:rPr>
-      </w:pPr>
-    </w:p>
-    <w:p>
-      <w:pPr>
-        <w:tabs>
-          <w:tab w:val="left" w:pos="916"/>
-          <w:tab w:val="left" w:pos="1832"/>
-          <w:tab w:val="left" w:pos="2748"/>
-          <w:tab w:val="left" w:pos="3664"/>
-          <w:tab w:val="left" w:pos="4580"/>
-          <w:tab w:val="left" w:pos="5496"/>
-          <w:tab w:val="left" w:pos="6412"/>
-          <w:tab w:val="left" w:pos="7328"/>
-          <w:tab w:val="left" w:pos="8244"/>
-          <w:tab w:val="left" w:pos="9160"/>
-          <w:tab w:val="left" w:pos="10076"/>
-          <w:tab w:val="left" w:pos="10992"/>
-          <w:tab w:val="left" w:pos="11908"/>
-          <w:tab w:val="left" w:pos="12824"/>
-          <w:tab w:val="left" w:pos="13740"/>
-          <w:tab w:val="left" w:pos="14656"/>
-        </w:tabs>
-        <w:spacing w:after="0" w:line="240" w:lineRule="auto"/>
-        <w:rPr>
-          <w:rFonts w:ascii="Century Gothic" w:eastAsia="Times New Roman" w:hAnsi="Century Gothic" w:cs="Courier New"/>
-          <w:color w:val="000000"/>
-          <w:sz w:val="20"/>
-          <w:szCs w:val="20"/>
-        </w:rPr>
-      </w:pPr>
-      <w:r>
-        <w:rPr>
-          <w:rFonts w:ascii="Century Gothic" w:eastAsia="Times New Roman" w:hAnsi="Century Gothic" w:cs="Courier New"/>
-          <w:color w:val="000000"/>
-          <w:sz w:val="20"/>
-          <w:szCs w:val="20"/>
-        </w:rPr>
-        <w:t xml:space="preserve">  (</w:t>
-      </w:r>
-      <w:proofErr w:type="gramStart"/>
-      <w:r>
-        <w:rPr>
-          <w:rFonts w:ascii="Century Gothic" w:eastAsia="Times New Roman" w:hAnsi="Century Gothic" w:cs="Courier New"/>
-          <w:color w:val="000000"/>
-          <w:sz w:val="20"/>
-          <w:szCs w:val="20"/>
-        </w:rPr>
-        <w:t>optional</w:t>
-      </w:r>
-      <w:proofErr w:type="gramEnd"/>
-      <w:r>
-        <w:rPr>
-          <w:rFonts w:ascii="Century Gothic" w:eastAsia="Times New Roman" w:hAnsi="Century Gothic" w:cs="Courier New"/>
-          <w:color w:val="000000"/>
-          <w:sz w:val="20"/>
-          <w:szCs w:val="20"/>
-        </w:rPr>
-        <w:t>) Public name: _________________________________________</w:t>
+        <w:t xml:space="preserve">  Full </w:t>
+      </w:r>
+      <w:r>
+        <w:rPr>
+          <w:rFonts w:ascii="Century Gothic" w:eastAsia="Times New Roman" w:hAnsi="Century Gothic" w:cs="Courier New"/>
+          <w:color w:val="000000"/>
+          <w:sz w:val="20"/>
+          <w:szCs w:val="20"/>
+        </w:rPr>
+        <w:t>N</w:t>
+      </w:r>
+      <w:r>
+        <w:rPr>
+          <w:rFonts w:ascii="Century Gothic" w:eastAsia="Times New Roman" w:hAnsi="Century Gothic" w:cs="Courier New"/>
+          <w:color w:val="000000"/>
+          <w:sz w:val="20"/>
+          <w:szCs w:val="20"/>
+        </w:rPr>
+        <w:t>ame: ______________________________________________________</w:t>
+      </w:r>
+    </w:p>
+    <w:p>
+      <w:pPr>
+        <w:tabs>
+          <w:tab w:val="left" w:pos="916"/>
+          <w:tab w:val="left" w:pos="1832"/>
+          <w:tab w:val="left" w:pos="2748"/>
+          <w:tab w:val="left" w:pos="3664"/>
+          <w:tab w:val="left" w:pos="4580"/>
+          <w:tab w:val="left" w:pos="5496"/>
+          <w:tab w:val="left" w:pos="6412"/>
+          <w:tab w:val="left" w:pos="7328"/>
+          <w:tab w:val="left" w:pos="8244"/>
+          <w:tab w:val="left" w:pos="9160"/>
+          <w:tab w:val="left" w:pos="10076"/>
+          <w:tab w:val="left" w:pos="10992"/>
+          <w:tab w:val="left" w:pos="11908"/>
+          <w:tab w:val="left" w:pos="12824"/>
+          <w:tab w:val="left" w:pos="13740"/>
+          <w:tab w:val="left" w:pos="14656"/>
+        </w:tabs>
+        <w:spacing w:after="0" w:line="240" w:lineRule="auto"/>
+        <w:rPr>
+          <w:rFonts w:ascii="Century Gothic" w:eastAsia="Times New Roman" w:hAnsi="Century Gothic" w:cs="Courier New"/>
+          <w:color w:val="000000"/>
+          <w:sz w:val="20"/>
+          <w:szCs w:val="20"/>
+        </w:rPr>
+      </w:pPr>
+    </w:p>
+    <w:p>
+      <w:pPr>
+        <w:tabs>
+          <w:tab w:val="left" w:pos="916"/>
+          <w:tab w:val="left" w:pos="1832"/>
+          <w:tab w:val="left" w:pos="2748"/>
+          <w:tab w:val="left" w:pos="3664"/>
+          <w:tab w:val="left" w:pos="4580"/>
+          <w:tab w:val="left" w:pos="5496"/>
+          <w:tab w:val="left" w:pos="6412"/>
+          <w:tab w:val="left" w:pos="7328"/>
+          <w:tab w:val="left" w:pos="8244"/>
+          <w:tab w:val="left" w:pos="9160"/>
+          <w:tab w:val="left" w:pos="10076"/>
+          <w:tab w:val="left" w:pos="10992"/>
+          <w:tab w:val="left" w:pos="11908"/>
+          <w:tab w:val="left" w:pos="12824"/>
+          <w:tab w:val="left" w:pos="13740"/>
+          <w:tab w:val="left" w:pos="14656"/>
+        </w:tabs>
+        <w:spacing w:after="0" w:line="240" w:lineRule="auto"/>
+        <w:rPr>
+          <w:rFonts w:ascii="Century Gothic" w:eastAsia="Times New Roman" w:hAnsi="Century Gothic" w:cs="Courier New"/>
+          <w:color w:val="000000"/>
+          <w:sz w:val="20"/>
+          <w:szCs w:val="20"/>
+        </w:rPr>
+      </w:pPr>
+      <w:r>
+        <w:rPr>
+          <w:rFonts w:ascii="Century Gothic" w:eastAsia="Times New Roman" w:hAnsi="Century Gothic" w:cs="Courier New"/>
+          <w:color w:val="000000"/>
+          <w:sz w:val="20"/>
+          <w:szCs w:val="20"/>
+        </w:rPr>
+        <w:t xml:space="preserve">  </w:t>
+      </w:r>
+      <w:r>
+        <w:rPr>
+          <w:rFonts w:ascii="Century Gothic" w:eastAsia="Times New Roman" w:hAnsi="Century Gothic" w:cs="Courier New"/>
+          <w:color w:val="000000"/>
+          <w:sz w:val="20"/>
+          <w:szCs w:val="20"/>
+        </w:rPr>
+        <w:t>Github Username</w:t>
+      </w:r>
+      <w:r>
+        <w:rPr>
+          <w:rFonts w:ascii="Century Gothic" w:eastAsia="Times New Roman" w:hAnsi="Century Gothic" w:cs="Courier New"/>
+          <w:color w:val="000000"/>
+          <w:sz w:val="20"/>
+          <w:szCs w:val="20"/>
+        </w:rPr>
+        <w:t>:</w:t>
+      </w:r>
+      <w:r>
+        <w:rPr>
+          <w:rFonts w:ascii="Century Gothic" w:eastAsia="Times New Roman" w:hAnsi="Century Gothic" w:cs="Courier New"/>
+          <w:color w:val="000000"/>
+          <w:sz w:val="20"/>
+          <w:szCs w:val="20"/>
+        </w:rPr>
+        <w:t>______</w:t>
+      </w:r>
+      <w:r>
+        <w:rPr>
+          <w:rFonts w:ascii="Century Gothic" w:eastAsia="Times New Roman" w:hAnsi="Century Gothic" w:cs="Courier New"/>
+          <w:color w:val="000000"/>
+          <w:sz w:val="20"/>
+          <w:szCs w:val="20"/>
+        </w:rPr>
+        <w:t>_________________________________________</w:t>
       </w:r>
     </w:p>
     <w:p>
@@ -1383,27 +1406,7 @@
           <w:sz w:val="20"/>
           <w:szCs w:val="20"/>
         </w:rPr>
-        <w:t xml:space="preserve">  (</w:t>
-      </w:r>
-      <w:proofErr w:type="gramStart"/>
-      <w:r>
-        <w:rPr>
-          <w:rFonts w:ascii="Century Gothic" w:eastAsia="Times New Roman" w:hAnsi="Century Gothic" w:cs="Courier New"/>
-          <w:color w:val="000000"/>
-          <w:sz w:val="20"/>
-          <w:szCs w:val="20"/>
-        </w:rPr>
-        <w:t>optional</w:t>
-      </w:r>
-      <w:proofErr w:type="gramEnd"/>
-      <w:r>
-        <w:rPr>
-          <w:rFonts w:ascii="Century Gothic" w:eastAsia="Times New Roman" w:hAnsi="Century Gothic" w:cs="Courier New"/>
-          <w:color w:val="000000"/>
-          <w:sz w:val="20"/>
-          <w:szCs w:val="20"/>
-        </w:rPr>
-        <w:t>) notify project:</w:t>
+        <w:t xml:space="preserve">  (optional) notify project:</w:t>
       </w:r>
       <w:r>
         <w:rPr>
@@ -2699,7 +2702,25 @@
           <w:sz w:val="20"/>
           <w:szCs w:val="20"/>
         </w:rPr>
-        <w:t>applies only to those patent claims licensable by You that are</w:t>
+        <w:t>applies only to those patent claims</w:t>
+      </w:r>
+      <w:r>
+        <w:rPr>
+          <w:rFonts w:ascii="Century Gothic" w:eastAsia="Times New Roman" w:hAnsi="Century Gothic" w:cs="Courier New"/>
+          <w:color w:val="000000"/>
+          <w:sz w:val="20"/>
+          <w:szCs w:val="20"/>
+        </w:rPr>
+        <w:t xml:space="preserve"> existing as of the effective date of this CL and</w:t>
+      </w:r>
+      <w:r>
+        <w:rPr>
+          <w:rFonts w:ascii="Century Gothic" w:eastAsia="Times New Roman" w:hAnsi="Century Gothic" w:cs="Courier New"/>
+          <w:color w:val="000000"/>
+          <w:sz w:val="20"/>
+          <w:szCs w:val="20"/>
+        </w:rPr>
+        <w:t xml:space="preserve"> licensable by You that are</w:t>
       </w:r>
       <w:r>
         <w:rPr>
@@ -3151,56 +3172,25 @@
           <w:sz w:val="20"/>
           <w:szCs w:val="20"/>
         </w:rPr>
-        <w:t xml:space="preserve">are an individual person) or on behalf of the entity that </w:t>
-      </w:r>
-      <w:proofErr w:type="gramStart"/>
-      <w:r>
-        <w:rPr>
-          <w:rFonts w:ascii="Century Gothic" w:eastAsia="Times New Roman" w:hAnsi="Century Gothic" w:cs="Courier New"/>
-          <w:color w:val="000000"/>
-          <w:sz w:val="20"/>
-          <w:szCs w:val="20"/>
-        </w:rPr>
-        <w:t>You</w:t>
-      </w:r>
-      <w:proofErr w:type="gramEnd"/>
-      <w:r>
-        <w:rPr>
-          <w:rFonts w:ascii="Century Gothic" w:eastAsia="Times New Roman" w:hAnsi="Century Gothic" w:cs="Courier New"/>
-          <w:color w:val="000000"/>
-          <w:sz w:val="20"/>
-          <w:szCs w:val="20"/>
-        </w:rPr>
-        <w:t xml:space="preserve"> </w:t>
-      </w:r>
-      <w:r>
-        <w:rPr>
-          <w:rFonts w:ascii="Century Gothic" w:eastAsia="Times New Roman" w:hAnsi="Century Gothic" w:cs="Courier New"/>
-          <w:color w:val="000000"/>
-          <w:sz w:val="20"/>
-          <w:szCs w:val="20"/>
-        </w:rPr>
-        <w:t xml:space="preserve">represent (if You are an entity). If </w:t>
-      </w:r>
-      <w:proofErr w:type="gramStart"/>
-      <w:r>
-        <w:rPr>
-          <w:rFonts w:ascii="Century Gothic" w:eastAsia="Times New Roman" w:hAnsi="Century Gothic" w:cs="Courier New"/>
-          <w:color w:val="000000"/>
-          <w:sz w:val="20"/>
-          <w:szCs w:val="20"/>
-        </w:rPr>
-        <w:t>You</w:t>
-      </w:r>
-      <w:proofErr w:type="gramEnd"/>
-      <w:r>
-        <w:rPr>
-          <w:rFonts w:ascii="Century Gothic" w:eastAsia="Times New Roman" w:hAnsi="Century Gothic" w:cs="Courier New"/>
-          <w:color w:val="000000"/>
-          <w:sz w:val="20"/>
-          <w:szCs w:val="20"/>
-        </w:rPr>
-        <w:t xml:space="preserve"> are an individual and Your</w:t>
+        <w:t>are an individual person) or on behalf of the entity that You</w:t>
+      </w:r>
+      <w:r>
+        <w:rPr>
+          <w:rFonts w:ascii="Century Gothic" w:eastAsia="Times New Roman" w:hAnsi="Century Gothic" w:cs="Courier New"/>
+          <w:color w:val="000000"/>
+          <w:sz w:val="20"/>
+          <w:szCs w:val="20"/>
+        </w:rPr>
+        <w:t xml:space="preserve"> </w:t>
+      </w:r>
+      <w:r>
+        <w:rPr>
+          <w:rFonts w:ascii="Century Gothic" w:eastAsia="Times New Roman" w:hAnsi="Century Gothic" w:cs="Courier New"/>
+          <w:color w:val="000000"/>
+          <w:sz w:val="20"/>
+          <w:szCs w:val="20"/>
+        </w:rPr>
+        <w:t>represent (if You are an entity). If You are an individual and Your</w:t>
       </w:r>
       <w:r>
         <w:rPr>
@@ -3393,19 +3383,8 @@
           <w:sz w:val="20"/>
           <w:szCs w:val="20"/>
         </w:rPr>
-        <w:t xml:space="preserve">4.2    You represent that each of Your Contributions is </w:t>
-      </w:r>
-      <w:proofErr w:type="gramStart"/>
-      <w:r>
-        <w:rPr>
-          <w:rFonts w:ascii="Century Gothic" w:eastAsia="Times New Roman" w:hAnsi="Century Gothic" w:cs="Courier New"/>
-          <w:color w:val="000000"/>
-          <w:sz w:val="20"/>
-          <w:szCs w:val="20"/>
-        </w:rPr>
-        <w:t>Your</w:t>
-      </w:r>
-      <w:proofErr w:type="gramEnd"/>
+        <w:t>4.2    You represent that each of Your Contributions is Your</w:t>
+      </w:r>
       <w:r>
         <w:rPr>
           <w:rFonts w:ascii="Century Gothic" w:eastAsia="Times New Roman" w:hAnsi="Century Gothic" w:cs="Courier New"/>
@@ -3678,25 +3657,14 @@
         </w:rPr>
         <w:t xml:space="preserve"> except to the extent </w:t>
       </w:r>
-      <w:proofErr w:type="gramStart"/>
-      <w:r>
-        <w:rPr>
-          <w:rFonts w:ascii="Century Gothic" w:eastAsia="Times New Roman" w:hAnsi="Century Gothic" w:cs="Courier New"/>
-          <w:color w:val="000000"/>
-          <w:sz w:val="20"/>
-          <w:szCs w:val="20"/>
-        </w:rPr>
-        <w:t>You</w:t>
-      </w:r>
-      <w:proofErr w:type="gramEnd"/>
-      <w:r>
-        <w:rPr>
-          <w:rFonts w:ascii="Century Gothic" w:eastAsia="Times New Roman" w:hAnsi="Century Gothic" w:cs="Courier New"/>
-          <w:color w:val="000000"/>
-          <w:sz w:val="20"/>
-          <w:szCs w:val="20"/>
-        </w:rPr>
-        <w:t xml:space="preserve"> desire to provide support. </w:t>
+      <w:r>
+        <w:rPr>
+          <w:rFonts w:ascii="Century Gothic" w:eastAsia="Times New Roman" w:hAnsi="Century Gothic" w:cs="Courier New"/>
+          <w:color w:val="000000"/>
+          <w:sz w:val="20"/>
+          <w:szCs w:val="20"/>
+        </w:rPr>
+        <w:t xml:space="preserve">You desire to provide support. </w:t>
       </w:r>
       <w:r>
         <w:rPr>

</xml_diff>